<commit_message>
add some activity and resource(icons, img, coding)
</commit_message>
<xml_diff>
--- a/additionals/PROJEK UKK PENGADUAN MASYARAKAT.docx
+++ b/additionals/PROJEK UKK PENGADUAN MASYARAKAT.docx
@@ -464,6 +464,7 @@
           <w:rFonts w:ascii="Times New Roman" w:hAnsi="Times New Roman" w:cs="Times New Roman"/>
           <w:b/>
           <w:bCs/>
+          <w:noProof/>
         </w:rPr>
         <w:drawing>
           <wp:inline distT="0" distB="0" distL="0" distR="0" wp14:anchorId="741C0D18" wp14:editId="56B97EC7">
@@ -547,6 +548,7 @@
           <w:rFonts w:ascii="Times New Roman" w:hAnsi="Times New Roman" w:cs="Times New Roman"/>
           <w:b/>
           <w:bCs/>
+          <w:noProof/>
         </w:rPr>
         <w:lastRenderedPageBreak/>
         <w:drawing>
@@ -590,6 +592,7 @@
           <w:rFonts w:ascii="Times New Roman" w:hAnsi="Times New Roman" w:cs="Times New Roman"/>
           <w:b/>
           <w:bCs/>
+          <w:noProof/>
         </w:rPr>
         <w:lastRenderedPageBreak/>
         <w:drawing>
@@ -633,6 +636,7 @@
           <w:rFonts w:ascii="Times New Roman" w:hAnsi="Times New Roman" w:cs="Times New Roman"/>
           <w:b/>
           <w:bCs/>
+          <w:noProof/>
         </w:rPr>
         <w:lastRenderedPageBreak/>
         <w:drawing>
@@ -706,6 +710,7 @@
           <w:rFonts w:ascii="Times New Roman" w:hAnsi="Times New Roman" w:cs="Times New Roman"/>
           <w:b/>
           <w:bCs/>
+          <w:noProof/>
         </w:rPr>
         <w:drawing>
           <wp:inline distT="0" distB="0" distL="0" distR="0" wp14:anchorId="2AA2E4E1" wp14:editId="45267494">
@@ -748,6 +753,7 @@
           <w:rFonts w:ascii="Times New Roman" w:hAnsi="Times New Roman" w:cs="Times New Roman"/>
           <w:b/>
           <w:bCs/>
+          <w:noProof/>
         </w:rPr>
         <w:lastRenderedPageBreak/>
         <w:drawing>
@@ -791,6 +797,7 @@
           <w:rFonts w:ascii="Times New Roman" w:hAnsi="Times New Roman" w:cs="Times New Roman"/>
           <w:b/>
           <w:bCs/>
+          <w:noProof/>
         </w:rPr>
         <w:drawing>
           <wp:inline distT="0" distB="0" distL="0" distR="0" wp14:anchorId="67EDED2C" wp14:editId="3BE7ACE7">
@@ -857,6 +864,72 @@
           <w:rFonts w:ascii="Times New Roman" w:hAnsi="Times New Roman" w:cs="Times New Roman"/>
         </w:rPr>
       </w:pPr>
+      <w:r>
+        <w:rPr>
+          <w:rFonts w:ascii="Times New Roman" w:hAnsi="Times New Roman" w:cs="Times New Roman"/>
+          <w:b/>
+          <w:bCs/>
+        </w:rPr>
+        <w:t>Relasi Database MySQL PHPMYADMIN</w:t>
+      </w:r>
+    </w:p>
+    <w:p>
+      <w:pPr>
+        <w:pStyle w:val="ListParagraph"/>
+        <w:rPr>
+          <w:rFonts w:ascii="Times New Roman" w:hAnsi="Times New Roman" w:cs="Times New Roman"/>
+        </w:rPr>
+      </w:pPr>
+    </w:p>
+    <w:p>
+      <w:pPr>
+        <w:pStyle w:val="ListParagraph"/>
+        <w:ind w:left="360"/>
+        <w:rPr>
+          <w:rFonts w:ascii="Times New Roman" w:hAnsi="Times New Roman" w:cs="Times New Roman"/>
+        </w:rPr>
+      </w:pPr>
+      <w:r>
+        <w:rPr>
+          <w:rFonts w:ascii="Times New Roman" w:hAnsi="Times New Roman" w:cs="Times New Roman"/>
+        </w:rPr>
+        <w:lastRenderedPageBreak/>
+        <w:drawing>
+          <wp:inline distT="0" distB="0" distL="0" distR="0" wp14:anchorId="7503FA4E" wp14:editId="34A66B29">
+            <wp:extent cx="5849166" cy="3991532"/>
+            <wp:effectExtent l="0" t="0" r="0" b="9525"/>
+            <wp:docPr id="9" name="Picture 9"/>
+            <wp:cNvGraphicFramePr>
+              <a:graphicFrameLocks xmlns:a="http://schemas.openxmlformats.org/drawingml/2006/main" noChangeAspect="1"/>
+            </wp:cNvGraphicFramePr>
+            <a:graphic xmlns:a="http://schemas.openxmlformats.org/drawingml/2006/main">
+              <a:graphicData uri="http://schemas.openxmlformats.org/drawingml/2006/picture">
+                <pic:pic xmlns:pic="http://schemas.openxmlformats.org/drawingml/2006/picture">
+                  <pic:nvPicPr>
+                    <pic:cNvPr id="1" name=""/>
+                    <pic:cNvPicPr/>
+                  </pic:nvPicPr>
+                  <pic:blipFill>
+                    <a:blip r:embed="rId13"/>
+                    <a:stretch>
+                      <a:fillRect/>
+                    </a:stretch>
+                  </pic:blipFill>
+                  <pic:spPr>
+                    <a:xfrm>
+                      <a:off x="0" y="0"/>
+                      <a:ext cx="5849166" cy="3991532"/>
+                    </a:xfrm>
+                    <a:prstGeom prst="rect">
+                      <a:avLst/>
+                    </a:prstGeom>
+                  </pic:spPr>
+                </pic:pic>
+              </a:graphicData>
+            </a:graphic>
+          </wp:inline>
+        </w:drawing>
+      </w:r>
     </w:p>
     <w:sectPr>
       <w:pgSz w:w="12240" w:h="15840"/>

</xml_diff>

<commit_message>
add registration sqlite but still failed 2
</commit_message>
<xml_diff>
--- a/additionals/PROJEK UKK PENGADUAN MASYARAKAT.docx
+++ b/additionals/PROJEK UKK PENGADUAN MASYARAKAT.docx
@@ -710,13 +710,12 @@
           <w:rFonts w:ascii="Times New Roman" w:hAnsi="Times New Roman" w:cs="Times New Roman"/>
           <w:b/>
           <w:bCs/>
-          <w:noProof/>
         </w:rPr>
         <w:drawing>
-          <wp:inline distT="0" distB="0" distL="0" distR="0" wp14:anchorId="2AA2E4E1" wp14:editId="45267494">
-            <wp:extent cx="5943600" cy="1979295"/>
-            <wp:effectExtent l="0" t="0" r="0" b="1905"/>
-            <wp:docPr id="6" name="Picture 6"/>
+          <wp:inline distT="0" distB="0" distL="0" distR="0" wp14:anchorId="50851A04" wp14:editId="1D488051">
+            <wp:extent cx="5943600" cy="1661160"/>
+            <wp:effectExtent l="0" t="0" r="0" b="0"/>
+            <wp:docPr id="10" name="Picture 10"/>
             <wp:cNvGraphicFramePr>
               <a:graphicFrameLocks xmlns:a="http://schemas.openxmlformats.org/drawingml/2006/main" noChangeAspect="1"/>
             </wp:cNvGraphicFramePr>
@@ -736,7 +735,7 @@
                   <pic:spPr>
                     <a:xfrm>
                       <a:off x="0" y="0"/>
-                      <a:ext cx="5943600" cy="1979295"/>
+                      <a:ext cx="5943600" cy="1661160"/>
                     </a:xfrm>
                     <a:prstGeom prst="rect">
                       <a:avLst/>
@@ -753,14 +752,13 @@
           <w:rFonts w:ascii="Times New Roman" w:hAnsi="Times New Roman" w:cs="Times New Roman"/>
           <w:b/>
           <w:bCs/>
-          <w:noProof/>
         </w:rPr>
         <w:lastRenderedPageBreak/>
         <w:drawing>
-          <wp:inline distT="0" distB="0" distL="0" distR="0" wp14:anchorId="1520287F" wp14:editId="3B1B7C23">
-            <wp:extent cx="5943600" cy="1754505"/>
-            <wp:effectExtent l="0" t="0" r="0" b="0"/>
-            <wp:docPr id="7" name="Picture 7"/>
+          <wp:inline distT="0" distB="0" distL="0" distR="0" wp14:anchorId="7FD0E0A5" wp14:editId="0BE4AEC5">
+            <wp:extent cx="5943600" cy="1560830"/>
+            <wp:effectExtent l="0" t="0" r="0" b="1270"/>
+            <wp:docPr id="11" name="Picture 11"/>
             <wp:cNvGraphicFramePr>
               <a:graphicFrameLocks xmlns:a="http://schemas.openxmlformats.org/drawingml/2006/main" noChangeAspect="1"/>
             </wp:cNvGraphicFramePr>
@@ -780,7 +778,7 @@
                   <pic:spPr>
                     <a:xfrm>
                       <a:off x="0" y="0"/>
-                      <a:ext cx="5943600" cy="1754505"/>
+                      <a:ext cx="5943600" cy="1560830"/>
                     </a:xfrm>
                     <a:prstGeom prst="rect">
                       <a:avLst/>
@@ -797,13 +795,12 @@
           <w:rFonts w:ascii="Times New Roman" w:hAnsi="Times New Roman" w:cs="Times New Roman"/>
           <w:b/>
           <w:bCs/>
-          <w:noProof/>
         </w:rPr>
         <w:drawing>
-          <wp:inline distT="0" distB="0" distL="0" distR="0" wp14:anchorId="67EDED2C" wp14:editId="3BE7ACE7">
-            <wp:extent cx="5890437" cy="3902710"/>
-            <wp:effectExtent l="0" t="0" r="0" b="2540"/>
-            <wp:docPr id="8" name="Picture 8"/>
+          <wp:inline distT="0" distB="0" distL="0" distR="0" wp14:anchorId="411D54BC" wp14:editId="1FC21687">
+            <wp:extent cx="5943600" cy="3103245"/>
+            <wp:effectExtent l="0" t="0" r="0" b="1905"/>
+            <wp:docPr id="12" name="Picture 12"/>
             <wp:cNvGraphicFramePr>
               <a:graphicFrameLocks xmlns:a="http://schemas.openxmlformats.org/drawingml/2006/main" noChangeAspect="1"/>
             </wp:cNvGraphicFramePr>
@@ -814,27 +811,20 @@
                     <pic:cNvPr id="1" name=""/>
                     <pic:cNvPicPr/>
                   </pic:nvPicPr>
-                  <pic:blipFill rotWithShape="1">
+                  <pic:blipFill>
                     <a:blip r:embed="rId12"/>
-                    <a:srcRect l="894"/>
-                    <a:stretch/>
+                    <a:stretch>
+                      <a:fillRect/>
+                    </a:stretch>
                   </pic:blipFill>
-                  <pic:spPr bwMode="auto">
+                  <pic:spPr>
                     <a:xfrm>
                       <a:off x="0" y="0"/>
-                      <a:ext cx="5890437" cy="3902710"/>
+                      <a:ext cx="5943600" cy="3103245"/>
                     </a:xfrm>
                     <a:prstGeom prst="rect">
                       <a:avLst/>
                     </a:prstGeom>
-                    <a:ln>
-                      <a:noFill/>
-                    </a:ln>
-                    <a:extLst>
-                      <a:ext uri="{53640926-AAD7-44D8-BBD7-CCE9431645EC}">
-                        <a14:shadowObscured xmlns:a14="http://schemas.microsoft.com/office/drawing/2010/main"/>
-                      </a:ext>
-                    </a:extLst>
                   </pic:spPr>
                 </pic:pic>
               </a:graphicData>
@@ -892,6 +882,7 @@
       <w:r>
         <w:rPr>
           <w:rFonts w:ascii="Times New Roman" w:hAnsi="Times New Roman" w:cs="Times New Roman"/>
+          <w:noProof/>
         </w:rPr>
         <w:lastRenderedPageBreak/>
         <w:drawing>

</xml_diff>